<commit_message>
docs:add Practice 5 docs
</commit_message>
<xml_diff>
--- a/Documentos/Planificación/Líneas Base/LISTA DE ACTIVIDADES_v1.0 .docx
+++ b/Documentos/Planificación/Líneas Base/LISTA DE ACTIVIDADES_v1.0 .docx
@@ -81,24 +81,17 @@
           </w:p>
         </w:tc>
         <w:tc>
-          <w:tcPr>
-            <w:vAlign w:val="center"/>
-          </w:tcPr>
-          <w:p>
-            <w:pPr>
-              <w:spacing w:before="120" w:lineRule="auto"/>
-              <w:rPr>
-                <w:sz w:val="20"/>
-                <w:szCs w:val="20"/>
-              </w:rPr>
-            </w:pPr>
-            <w:r>
-              <w:rPr>
-                <w:sz w:val="20"/>
-                <w:szCs w:val="20"/>
-                <w:rtl w:val="0"/>
-              </w:rPr>
-              <w:t xml:space="preserve">Sistema de gestión de alquileres de casa</w:t>
+          <w:tcPr/>
+          <w:p>
+            <w:pPr>
+              <w:spacing w:before="120" w:lineRule="auto"/>
+              <w:rPr/>
+            </w:pPr>
+            <w:r>
+              <w:rPr>
+                <w:rtl w:val="0"/>
+              </w:rPr>
+              <w:t xml:space="preserve">Sistema de gestión de alquileres de pisos</w:t>
             </w:r>
           </w:p>
         </w:tc>
@@ -2013,29 +2006,29 @@
                 <w:szCs w:val="20"/>
                 <w:rtl w:val="0"/>
               </w:rPr>
-              <w:t xml:space="preserve">Pruebas de seguridad</w:t>
-            </w:r>
-          </w:p>
-        </w:tc>
-        <w:tc>
-          <w:tcPr/>
-          <w:p>
-            <w:pPr>
-              <w:spacing w:before="120" w:lineRule="auto"/>
-              <w:rPr>
-                <w:b w:val="1"/>
-                <w:sz w:val="20"/>
-                <w:szCs w:val="20"/>
-              </w:rPr>
-            </w:pPr>
-            <w:r>
-              <w:rPr>
-                <w:b w:val="1"/>
-                <w:sz w:val="20"/>
-                <w:szCs w:val="20"/>
-                <w:rtl w:val="0"/>
-              </w:rPr>
-              <w:t xml:space="preserve">Implementación de pruebas para asegurar que los datos sensibles de los usuarios estén protegidos y que se cumplan las regulaciones de privacidad.</w:t>
+              <w:t xml:space="preserve">Pruebas de interfaz</w:t>
+            </w:r>
+          </w:p>
+        </w:tc>
+        <w:tc>
+          <w:tcPr/>
+          <w:p>
+            <w:pPr>
+              <w:spacing w:before="120" w:lineRule="auto"/>
+              <w:rPr>
+                <w:b w:val="1"/>
+                <w:sz w:val="20"/>
+                <w:szCs w:val="20"/>
+              </w:rPr>
+            </w:pPr>
+            <w:r>
+              <w:rPr>
+                <w:b w:val="1"/>
+                <w:sz w:val="20"/>
+                <w:szCs w:val="20"/>
+                <w:rtl w:val="0"/>
+              </w:rPr>
+              <w:t xml:space="preserve">Implementación de pruebas para asegurar que la aplicación cumple las expectativas del cliente y de los usuarios finales</w:t>
             </w:r>
           </w:p>
         </w:tc>
@@ -2774,7 +2767,7 @@
                 <w:szCs w:val="20"/>
                 <w:rtl w:val="0"/>
               </w:rPr>
-              <w:t xml:space="preserve">Informes de seguimiento</w:t>
+              <w:t xml:space="preserve">Análisis del valor ganado</w:t>
             </w:r>
           </w:p>
         </w:tc>
@@ -2797,7 +2790,7 @@
                 <w:szCs w:val="20"/>
                 <w:rtl w:val="0"/>
               </w:rPr>
-              <w:t xml:space="preserve">Por cada iteración realizará un informe de seguimiento del proyecto y de costes, esto nos permitirá tomar decisiones según datos actualizados.</w:t>
+              <w:t xml:space="preserve">Análisis del valor ganado</w:t>
             </w:r>
           </w:p>
         </w:tc>
@@ -2870,29 +2863,30 @@
                 <w:szCs w:val="20"/>
                 <w:rtl w:val="0"/>
               </w:rPr>
-              <w:t xml:space="preserve">Incidencias y riesgos</w:t>
-            </w:r>
-          </w:p>
-        </w:tc>
-        <w:tc>
-          <w:tcPr/>
-          <w:p>
-            <w:pPr>
-              <w:spacing w:before="120" w:lineRule="auto"/>
-              <w:rPr>
-                <w:b w:val="1"/>
-                <w:sz w:val="20"/>
-                <w:szCs w:val="20"/>
-              </w:rPr>
-            </w:pPr>
-            <w:r>
-              <w:rPr>
-                <w:b w:val="1"/>
-                <w:sz w:val="20"/>
-                <w:szCs w:val="20"/>
-                <w:rtl w:val="0"/>
-              </w:rPr>
-              <w:t xml:space="preserve">Registrar, revisar y priorizar incidencias y riesgos detectados</w:t>
+              <w:t xml:space="preserve">Analizar las pruebas</w:t>
+            </w:r>
+          </w:p>
+        </w:tc>
+        <w:tc>
+          <w:tcPr>
+            <w:vAlign w:val="center"/>
+          </w:tcPr>
+          <w:p>
+            <w:pPr>
+              <w:rPr>
+                <w:b w:val="1"/>
+                <w:sz w:val="20"/>
+                <w:szCs w:val="20"/>
+              </w:rPr>
+            </w:pPr>
+            <w:r>
+              <w:rPr>
+                <w:b w:val="1"/>
+                <w:sz w:val="20"/>
+                <w:szCs w:val="20"/>
+                <w:rtl w:val="0"/>
+              </w:rPr>
+              <w:t xml:space="preserve">Analizar el número de pruebas pasadas o fallidas.</w:t>
             </w:r>
           </w:p>
         </w:tc>
@@ -2965,29 +2959,30 @@
                 <w:szCs w:val="20"/>
                 <w:rtl w:val="0"/>
               </w:rPr>
-              <w:t xml:space="preserve">Reuniones retrospectiva</w:t>
-            </w:r>
-          </w:p>
-        </w:tc>
-        <w:tc>
-          <w:tcPr/>
-          <w:p>
-            <w:pPr>
-              <w:spacing w:before="120" w:lineRule="auto"/>
-              <w:rPr>
-                <w:b w:val="1"/>
-                <w:sz w:val="20"/>
-                <w:szCs w:val="20"/>
-              </w:rPr>
-            </w:pPr>
-            <w:r>
-              <w:rPr>
-                <w:b w:val="1"/>
-                <w:sz w:val="20"/>
-                <w:szCs w:val="20"/>
-                <w:rtl w:val="0"/>
-              </w:rPr>
-              <w:t xml:space="preserve">Se realizarán reuniones semanales por el equipo de desarrollo  para evaluar cada iteración</w:t>
+              <w:t xml:space="preserve">Informes de seguimiento</w:t>
+            </w:r>
+          </w:p>
+        </w:tc>
+        <w:tc>
+          <w:tcPr>
+            <w:vAlign w:val="center"/>
+          </w:tcPr>
+          <w:p>
+            <w:pPr>
+              <w:rPr>
+                <w:b w:val="1"/>
+                <w:sz w:val="20"/>
+                <w:szCs w:val="20"/>
+              </w:rPr>
+            </w:pPr>
+            <w:r>
+              <w:rPr>
+                <w:b w:val="1"/>
+                <w:sz w:val="20"/>
+                <w:szCs w:val="20"/>
+                <w:rtl w:val="0"/>
+              </w:rPr>
+              <w:t xml:space="preserve">Por cada iteración realizará un informe de seguimiento del proyecto y de costes, esto nos permitirá tomar decisiones según datos actualizados.</w:t>
             </w:r>
           </w:p>
         </w:tc>
@@ -3060,30 +3055,124 @@
                 <w:szCs w:val="20"/>
                 <w:rtl w:val="0"/>
               </w:rPr>
-              <w:t xml:space="preserve">Reuniones con el patrocinador</w:t>
-            </w:r>
-          </w:p>
-        </w:tc>
-        <w:tc>
-          <w:tcPr>
-            <w:vAlign w:val="center"/>
-          </w:tcPr>
-          <w:p>
-            <w:pPr>
-              <w:rPr>
-                <w:b w:val="1"/>
-                <w:sz w:val="20"/>
-                <w:szCs w:val="20"/>
-              </w:rPr>
-            </w:pPr>
-            <w:r>
-              <w:rPr>
-                <w:b w:val="1"/>
-                <w:sz w:val="20"/>
-                <w:szCs w:val="20"/>
-                <w:rtl w:val="0"/>
-              </w:rPr>
-              <w:t xml:space="preserve">Se realizará una reunión semanal con el patrocinador para garantizar que el equipo de desarrollo esté alineado con las expectativas del cliente y que el avance del proyecto cumpla con sus requisitos y objetivos.</w:t>
+              <w:t xml:space="preserve">Incidencias y riesgos</w:t>
+            </w:r>
+          </w:p>
+        </w:tc>
+        <w:tc>
+          <w:tcPr/>
+          <w:p>
+            <w:pPr>
+              <w:spacing w:before="120" w:lineRule="auto"/>
+              <w:rPr>
+                <w:b w:val="1"/>
+                <w:sz w:val="20"/>
+                <w:szCs w:val="20"/>
+              </w:rPr>
+            </w:pPr>
+            <w:r>
+              <w:rPr>
+                <w:b w:val="1"/>
+                <w:sz w:val="20"/>
+                <w:szCs w:val="20"/>
+                <w:rtl w:val="0"/>
+              </w:rPr>
+              <w:t xml:space="preserve">Registrar, revisar y priorizar incidencias y riesgos detectados</w:t>
+            </w:r>
+          </w:p>
+        </w:tc>
+        <w:tc>
+          <w:tcPr/>
+          <w:p>
+            <w:pPr>
+              <w:spacing w:before="120" w:lineRule="auto"/>
+              <w:rPr>
+                <w:b w:val="1"/>
+                <w:sz w:val="20"/>
+                <w:szCs w:val="20"/>
+              </w:rPr>
+            </w:pPr>
+            <w:r>
+              <w:rPr>
+                <w:b w:val="1"/>
+                <w:sz w:val="20"/>
+                <w:szCs w:val="20"/>
+                <w:rtl w:val="0"/>
+              </w:rPr>
+              <w:t xml:space="preserve">4.1</w:t>
+            </w:r>
+          </w:p>
+        </w:tc>
+      </w:tr>
+      <w:tr>
+        <w:trPr>
+          <w:cantSplit w:val="0"/>
+          <w:tblHeader w:val="0"/>
+        </w:trPr>
+        <w:tc>
+          <w:tcPr/>
+          <w:p>
+            <w:pPr>
+              <w:spacing w:before="120" w:lineRule="auto"/>
+              <w:jc w:val="center"/>
+              <w:rPr>
+                <w:b w:val="1"/>
+                <w:sz w:val="20"/>
+                <w:szCs w:val="20"/>
+              </w:rPr>
+            </w:pPr>
+            <w:r>
+              <w:rPr>
+                <w:b w:val="1"/>
+                <w:sz w:val="20"/>
+                <w:szCs w:val="20"/>
+                <w:rtl w:val="0"/>
+              </w:rPr>
+              <w:t xml:space="preserve">10.11</w:t>
+            </w:r>
+          </w:p>
+        </w:tc>
+        <w:tc>
+          <w:tcPr/>
+          <w:p>
+            <w:pPr>
+              <w:spacing w:before="120" w:lineRule="auto"/>
+              <w:rPr>
+                <w:b w:val="1"/>
+                <w:sz w:val="20"/>
+                <w:szCs w:val="20"/>
+              </w:rPr>
+            </w:pPr>
+            <w:r>
+              <w:rPr>
+                <w:b w:val="1"/>
+                <w:sz w:val="20"/>
+                <w:szCs w:val="20"/>
+                <w:rtl w:val="0"/>
+              </w:rPr>
+              <w:t xml:space="preserve">Reuniones retrospectiva</w:t>
+            </w:r>
+          </w:p>
+        </w:tc>
+        <w:tc>
+          <w:tcPr/>
+          <w:p>
+            <w:pPr>
+              <w:spacing w:before="120" w:lineRule="auto"/>
+              <w:rPr>
+                <w:b w:val="1"/>
+                <w:sz w:val="20"/>
+                <w:szCs w:val="20"/>
+              </w:rPr>
+            </w:pPr>
+            <w:r>
+              <w:rPr>
+                <w:b w:val="1"/>
+                <w:sz w:val="20"/>
+                <w:szCs w:val="20"/>
+                <w:rtl w:val="0"/>
+              </w:rPr>
+              <w:t xml:space="preserve">Se realizarán reuniones semanales por el equipo de desarrollo  para evaluar cada iteración</w:t>
             </w:r>
           </w:p>
         </w:tc>

</xml_diff>